<commit_message>
Finished my feasability study
</commit_message>
<xml_diff>
--- a/Metronome.docx
+++ b/Metronome.docx
@@ -12,6 +12,13 @@
     </w:p>
     <w:sdt>
       <w:sdtPr>
+        <w:rPr>
+          <w:rFonts w:asciiTheme="minorHAnsi" w:eastAsiaTheme="minorHAnsi" w:hAnsiTheme="minorHAnsi" w:cstheme="minorBidi"/>
+          <w:color w:val="auto"/>
+          <w:sz w:val="22"/>
+          <w:szCs w:val="22"/>
+          <w:lang w:eastAsia="en-US"/>
+        </w:rPr>
         <w:id w:val="298664161"/>
         <w:docPartObj>
           <w:docPartGallery w:val="Table of Contents"/>
@@ -20,13 +27,8 @@
       </w:sdtPr>
       <w:sdtEndPr>
         <w:rPr>
-          <w:rFonts w:asciiTheme="minorHAnsi" w:eastAsiaTheme="minorHAnsi" w:hAnsiTheme="minorHAnsi" w:cstheme="minorBidi"/>
           <w:b/>
           <w:bCs/>
-          <w:color w:val="auto"/>
-          <w:sz w:val="22"/>
-          <w:szCs w:val="22"/>
-          <w:lang w:eastAsia="en-US"/>
         </w:rPr>
       </w:sdtEndPr>
       <w:sdtContent>
@@ -682,6 +684,37 @@
       <w:bookmarkEnd w:id="0"/>
     </w:p>
     <w:p>
+      <w:r>
+        <w:rPr>
+          <w:noProof/>
+        </w:rPr>
+        <w:t>I would like to make a metronome. A metronome is a tool used by musicians to keep in time.</w:t>
+      </w:r>
+      <w:r>
+        <w:rPr>
+          <w:noProof/>
+        </w:rPr>
+        <w:br/>
+        <w:t xml:space="preserve">I know that this problem is solvable because </w:t>
+      </w:r>
+      <w:r>
+        <w:rPr>
+          <w:noProof/>
+        </w:rPr>
+        <w:t>the problem (Working out how fast to make beep sound) can be solved in a finite number of steps. The main calculation is converting a BPM (e.g. 50 beats per minuts) to the delay (in milliseconds) between each beep. This is computationally simple using a theoretical approach.</w:t>
+      </w:r>
+    </w:p>
+    <w:p>
+      <w:pPr>
+        <w:pStyle w:val="Heading1"/>
+      </w:pPr>
+      <w:bookmarkStart w:id="1" w:name="_Toc123728064"/>
+      <w:r>
+        <w:t>Analysis</w:t>
+      </w:r>
+      <w:bookmarkEnd w:id="1"/>
+    </w:p>
+    <w:p>
       <w:pPr>
         <w:rPr>
           <w:noProof/>
@@ -745,292 +778,11 @@
       <w:pPr>
         <w:pStyle w:val="Heading1"/>
       </w:pPr>
-      <w:bookmarkStart w:id="1" w:name="_Toc123728064"/>
-      <w:r>
-        <w:t>Analysis</w:t>
-      </w:r>
-      <w:bookmarkEnd w:id="1"/>
-    </w:p>
-    <w:p>
-      <w:pPr>
-        <w:rPr>
-          <w:noProof/>
-        </w:rPr>
-      </w:pPr>
-      <w:r>
-        <w:rPr>
-          <w:noProof/>
-        </w:rPr>
-        <w:t>Lorem ipsum dolor sit amet, consectetuer adipiscing elit. Maecenas porttitor congue massa. Fusce posuere, magna sed pulvinar ultricies, purus lectus malesuada libero, sit amet commodo magna eros quis urna.</w:t>
-      </w:r>
-    </w:p>
-    <w:p>
-      <w:pPr>
-        <w:rPr>
-          <w:noProof/>
-        </w:rPr>
-      </w:pPr>
-      <w:r>
-        <w:rPr>
-          <w:noProof/>
-        </w:rPr>
-        <w:t>Nunc viverra imperdiet enim. Fusce est. Vivamus a tellus.</w:t>
-      </w:r>
-    </w:p>
-    <w:p>
-      <w:pPr>
-        <w:rPr>
-          <w:noProof/>
-        </w:rPr>
-      </w:pPr>
-      <w:r>
-        <w:rPr>
-          <w:noProof/>
-        </w:rPr>
-        <w:t>Pellentesque habitant morbi tristique senectus et netus et malesuada fames ac turpis egestas. Proin pharetra nonummy pede. Mauris et orci.</w:t>
-      </w:r>
-    </w:p>
-    <w:p>
-      <w:pPr>
-        <w:rPr>
-          <w:noProof/>
-        </w:rPr>
-      </w:pPr>
-      <w:r>
-        <w:rPr>
-          <w:noProof/>
-        </w:rPr>
-        <w:t>Aenean nec lorem. In porttitor. Donec laoreet nonummy augue.</w:t>
-      </w:r>
-    </w:p>
-    <w:p>
-      <w:r>
-        <w:rPr>
-          <w:noProof/>
-        </w:rPr>
-        <w:t>Suspendisse dui purus, scelerisque at, vulputate vitae, pretium mattis, nunc. Mauris eget neque at sem venenatis eleifend. Ut nonummy.</w:t>
-      </w:r>
-    </w:p>
-    <w:p>
-      <w:pPr>
-        <w:pStyle w:val="Heading1"/>
-      </w:pPr>
       <w:bookmarkStart w:id="2" w:name="_Toc123728065"/>
       <w:r>
-        <w:lastRenderedPageBreak/>
         <w:t>Design</w:t>
       </w:r>
       <w:bookmarkEnd w:id="2"/>
-    </w:p>
-    <w:p>
-      <w:pPr>
-        <w:rPr>
-          <w:noProof/>
-        </w:rPr>
-      </w:pPr>
-      <w:r>
-        <w:rPr>
-          <w:noProof/>
-        </w:rPr>
-        <w:t>Lorem ipsum dolor sit amet, consectetuer adipiscing elit. Maecenas porttitor congue massa. Fusce posuere, magna sed pulvinar ultricies, purus lectus malesuada libero, sit amet commodo magna eros quis urna.</w:t>
-      </w:r>
-    </w:p>
-    <w:p>
-      <w:pPr>
-        <w:rPr>
-          <w:noProof/>
-        </w:rPr>
-      </w:pPr>
-      <w:r>
-        <w:rPr>
-          <w:noProof/>
-        </w:rPr>
-        <w:t>Nunc viverra imperdiet enim. Fusce est. Vivamus a tellus.</w:t>
-      </w:r>
-    </w:p>
-    <w:p>
-      <w:pPr>
-        <w:rPr>
-          <w:noProof/>
-        </w:rPr>
-      </w:pPr>
-      <w:r>
-        <w:rPr>
-          <w:noProof/>
-        </w:rPr>
-        <w:t>Pellentesque habitant morbi tristique senectus et netus et malesuada fames ac turpis egestas. Proin pharetra nonummy pede. Mauris et orci.</w:t>
-      </w:r>
-    </w:p>
-    <w:p>
-      <w:pPr>
-        <w:rPr>
-          <w:noProof/>
-        </w:rPr>
-      </w:pPr>
-      <w:r>
-        <w:rPr>
-          <w:noProof/>
-        </w:rPr>
-        <w:t>Aenean nec lorem. In porttitor. Donec laoreet nonummy augue.</w:t>
-      </w:r>
-    </w:p>
-    <w:p>
-      <w:r>
-        <w:rPr>
-          <w:noProof/>
-        </w:rPr>
-        <w:t>Suspendisse dui purus, scelerisque at, vulputate vitae, pretium mattis, nunc. Mauris eget neque at sem venenatis eleifend. Ut nonummy.</w:t>
-      </w:r>
-    </w:p>
-    <w:p>
-      <w:pPr>
-        <w:pStyle w:val="Heading1"/>
-      </w:pPr>
-      <w:bookmarkStart w:id="3" w:name="_Toc123728066"/>
-      <w:r>
-        <w:t>Implementation</w:t>
-      </w:r>
-      <w:bookmarkEnd w:id="3"/>
-    </w:p>
-    <w:p>
-      <w:pPr>
-        <w:rPr>
-          <w:noProof/>
-        </w:rPr>
-      </w:pPr>
-      <w:r>
-        <w:rPr>
-          <w:noProof/>
-        </w:rPr>
-        <w:t>Lorem ipsum dolor sit amet, consectetuer adipiscing elit. Maecenas porttitor congue massa. Fusce posuere, magna sed pulvinar ultricies, purus lectus malesuada libero, sit amet commodo magna eros quis urna.</w:t>
-      </w:r>
-    </w:p>
-    <w:p>
-      <w:pPr>
-        <w:rPr>
-          <w:noProof/>
-        </w:rPr>
-      </w:pPr>
-      <w:r>
-        <w:rPr>
-          <w:noProof/>
-        </w:rPr>
-        <w:t>Nunc viverra imperdiet enim. Fusce est. Vivamus a tellus.</w:t>
-      </w:r>
-    </w:p>
-    <w:p>
-      <w:pPr>
-        <w:rPr>
-          <w:noProof/>
-        </w:rPr>
-      </w:pPr>
-      <w:r>
-        <w:rPr>
-          <w:noProof/>
-        </w:rPr>
-        <w:t>Pellentesque habitant morbi tristique senectus et netus et malesuada fames ac turpis egestas. Proin pharetra nonummy pede. Mauris et orci.</w:t>
-      </w:r>
-    </w:p>
-    <w:p>
-      <w:pPr>
-        <w:rPr>
-          <w:noProof/>
-        </w:rPr>
-      </w:pPr>
-      <w:r>
-        <w:rPr>
-          <w:noProof/>
-        </w:rPr>
-        <w:t>Aenean nec lorem. In porttitor. Donec laoreet nonummy augue.</w:t>
-      </w:r>
-    </w:p>
-    <w:p>
-      <w:r>
-        <w:rPr>
-          <w:noProof/>
-        </w:rPr>
-        <w:t>Suspendisse dui purus, scelerisque at, vulputate vitae, pretium mattis, nunc. Mauris eget neque at sem venenatis eleifend. Ut nonummy.</w:t>
-      </w:r>
-    </w:p>
-    <w:p>
-      <w:pPr>
-        <w:pStyle w:val="Heading1"/>
-      </w:pPr>
-      <w:bookmarkStart w:id="4" w:name="_Toc123728067"/>
-      <w:r>
-        <w:t>Implementation</w:t>
-      </w:r>
-      <w:bookmarkEnd w:id="4"/>
-    </w:p>
-    <w:p>
-      <w:pPr>
-        <w:rPr>
-          <w:noProof/>
-        </w:rPr>
-      </w:pPr>
-      <w:r>
-        <w:rPr>
-          <w:noProof/>
-        </w:rPr>
-        <w:t>Lorem ipsum dolor sit amet, consectetuer adipiscing elit. Maecenas porttitor congue massa. Fusce posuere, magna sed pulvinar ultricies, purus lectus malesuada libero, sit amet commodo magna eros quis urna.</w:t>
-      </w:r>
-    </w:p>
-    <w:p>
-      <w:pPr>
-        <w:rPr>
-          <w:noProof/>
-        </w:rPr>
-      </w:pPr>
-      <w:r>
-        <w:rPr>
-          <w:noProof/>
-        </w:rPr>
-        <w:t>Nunc viverra imperdiet enim. Fusce est. Vivamus a tellus.</w:t>
-      </w:r>
-    </w:p>
-    <w:p>
-      <w:pPr>
-        <w:rPr>
-          <w:noProof/>
-        </w:rPr>
-      </w:pPr>
-      <w:r>
-        <w:rPr>
-          <w:noProof/>
-        </w:rPr>
-        <w:t>Pellentesque habitant morbi tristique senectus et netus et malesuada fames ac turpis egestas. Proin pharetra nonummy pede. Mauris et orci.</w:t>
-      </w:r>
-    </w:p>
-    <w:p>
-      <w:pPr>
-        <w:rPr>
-          <w:noProof/>
-        </w:rPr>
-      </w:pPr>
-      <w:r>
-        <w:rPr>
-          <w:noProof/>
-        </w:rPr>
-        <w:t>Aenean nec lorem. In porttitor. Donec laoreet nonummy augue.</w:t>
-      </w:r>
-    </w:p>
-    <w:p>
-      <w:r>
-        <w:rPr>
-          <w:noProof/>
-        </w:rPr>
-        <w:t>Suspendisse dui purus, scelerisque at, vulputate vitae, pretium mattis, nunc. Mauris eget neque at sem venenatis eleifend. Ut nonummy.</w:t>
-      </w:r>
-    </w:p>
-    <w:p>
-      <w:pPr>
-        <w:pStyle w:val="Heading1"/>
-      </w:pPr>
-      <w:bookmarkStart w:id="5" w:name="_Toc123728068"/>
-      <w:r>
-        <w:t>Testing</w:t>
-      </w:r>
-      <w:bookmarkEnd w:id="5"/>
     </w:p>
     <w:p>
       <w:pPr>
@@ -1097,10 +849,221 @@
       <w:pPr>
         <w:pStyle w:val="Heading1"/>
       </w:pPr>
-      <w:bookmarkStart w:id="6" w:name="_Toc123728069"/>
+      <w:bookmarkStart w:id="3" w:name="_Toc123728066"/>
+      <w:r>
+        <w:t>Implementation</w:t>
+      </w:r>
+      <w:bookmarkEnd w:id="3"/>
+    </w:p>
+    <w:p>
+      <w:pPr>
+        <w:rPr>
+          <w:noProof/>
+        </w:rPr>
+      </w:pPr>
+      <w:r>
+        <w:rPr>
+          <w:noProof/>
+        </w:rPr>
+        <w:t>Lorem ipsum dolor sit amet, consectetuer adipiscing elit. Maecenas porttitor congue massa. Fusce posuere, magna sed pulvinar ultricies, purus lectus malesuada libero, sit amet commodo magna eros quis urna.</w:t>
+      </w:r>
+    </w:p>
+    <w:p>
+      <w:pPr>
+        <w:rPr>
+          <w:noProof/>
+        </w:rPr>
+      </w:pPr>
+      <w:r>
+        <w:rPr>
+          <w:noProof/>
+        </w:rPr>
+        <w:t>Nunc viverra imperdiet enim. Fusce est. Vivamus a tellus.</w:t>
+      </w:r>
+    </w:p>
+    <w:p>
+      <w:pPr>
+        <w:rPr>
+          <w:noProof/>
+        </w:rPr>
+      </w:pPr>
+      <w:r>
+        <w:rPr>
+          <w:noProof/>
+        </w:rPr>
+        <w:t>Pellentesque habitant morbi tristique senectus et netus et malesuada fames ac turpis egestas. Proin pharetra nonummy pede. Mauris et orci.</w:t>
+      </w:r>
+    </w:p>
+    <w:p>
+      <w:pPr>
+        <w:rPr>
+          <w:noProof/>
+        </w:rPr>
+      </w:pPr>
+      <w:r>
+        <w:rPr>
+          <w:noProof/>
+        </w:rPr>
+        <w:t>Aenean nec lorem. In porttitor. Donec laoreet nonummy augue.</w:t>
+      </w:r>
+    </w:p>
+    <w:p>
+      <w:r>
+        <w:rPr>
+          <w:noProof/>
+        </w:rPr>
+        <w:t>Suspendisse dui purus, scelerisque at, vulputate vitae, pretium mattis, nunc. Mauris eget neque at sem venenatis eleifend. Ut nonummy.</w:t>
+      </w:r>
+    </w:p>
+    <w:p>
+      <w:pPr>
+        <w:pStyle w:val="Heading1"/>
+      </w:pPr>
+      <w:bookmarkStart w:id="4" w:name="_Toc123728068"/>
+      <w:r>
+        <w:t>Testing</w:t>
+      </w:r>
+      <w:bookmarkEnd w:id="4"/>
+    </w:p>
+    <w:p>
+      <w:pPr>
+        <w:rPr>
+          <w:noProof/>
+        </w:rPr>
+      </w:pPr>
+      <w:r>
+        <w:rPr>
+          <w:noProof/>
+        </w:rPr>
+        <w:t>Lorem ipsum dolor sit amet, consectetuer adipiscing elit. Maecenas porttitor congue massa. Fusce posuere, magna sed pulvinar ultricies, purus lectus malesuada libero, sit amet commodo magna eros quis urna.</w:t>
+      </w:r>
+    </w:p>
+    <w:p>
+      <w:pPr>
+        <w:rPr>
+          <w:noProof/>
+        </w:rPr>
+      </w:pPr>
+      <w:r>
+        <w:rPr>
+          <w:noProof/>
+        </w:rPr>
+        <w:t>Nunc viverra imperdiet enim. Fusce est. Vivamus a tellus.</w:t>
+      </w:r>
+    </w:p>
+    <w:p>
+      <w:pPr>
+        <w:rPr>
+          <w:noProof/>
+        </w:rPr>
+      </w:pPr>
+      <w:r>
+        <w:rPr>
+          <w:noProof/>
+        </w:rPr>
+        <w:t>Pellentesque habitant morbi tristique senectus et netus et malesuada fames ac turpis egestas. Proin pharetra nonummy pede. Mauris et orci.</w:t>
+      </w:r>
+    </w:p>
+    <w:p>
+      <w:pPr>
+        <w:rPr>
+          <w:noProof/>
+        </w:rPr>
+      </w:pPr>
+      <w:r>
+        <w:rPr>
+          <w:noProof/>
+        </w:rPr>
+        <w:t>Aenean nec lorem. In porttitor. Donec laoreet nonummy augue.</w:t>
+      </w:r>
+    </w:p>
+    <w:p>
+      <w:r>
+        <w:rPr>
+          <w:noProof/>
+        </w:rPr>
+        <w:t>Suspendisse dui purus, scelerisque at, vulputate vitae, pretium mattis, nunc. Mauris eget neque at sem venenatis eleifend. Ut nonummy.</w:t>
+      </w:r>
+    </w:p>
+    <w:p>
+      <w:pPr>
+        <w:pStyle w:val="Heading1"/>
+      </w:pPr>
+      <w:bookmarkStart w:id="5" w:name="_Toc123728069"/>
       <w:r>
         <w:t>Installation</w:t>
       </w:r>
+      <w:bookmarkEnd w:id="5"/>
+    </w:p>
+    <w:p>
+      <w:pPr>
+        <w:rPr>
+          <w:noProof/>
+        </w:rPr>
+      </w:pPr>
+      <w:r>
+        <w:rPr>
+          <w:noProof/>
+        </w:rPr>
+        <w:t>Lorem ipsum dolor sit amet, consectetuer adipiscing elit. Maecenas porttitor congue massa. Fusce posuere, magna sed pulvinar ultricies, purus lectus malesuada libero, sit amet commodo magna eros quis urna.</w:t>
+      </w:r>
+    </w:p>
+    <w:p>
+      <w:pPr>
+        <w:rPr>
+          <w:noProof/>
+        </w:rPr>
+      </w:pPr>
+      <w:r>
+        <w:rPr>
+          <w:noProof/>
+        </w:rPr>
+        <w:t>Nunc viverra imperdiet enim. Fusce est. Vivamus a tellus.</w:t>
+      </w:r>
+    </w:p>
+    <w:p>
+      <w:pPr>
+        <w:rPr>
+          <w:noProof/>
+        </w:rPr>
+      </w:pPr>
+      <w:r>
+        <w:rPr>
+          <w:noProof/>
+        </w:rPr>
+        <w:t>Pellentesque habitant morbi tristique senectus et netus et malesuada fames ac turpis egestas. Proin pharetra nonummy pede. Mauris et orci.</w:t>
+      </w:r>
+    </w:p>
+    <w:p>
+      <w:pPr>
+        <w:rPr>
+          <w:noProof/>
+        </w:rPr>
+      </w:pPr>
+      <w:r>
+        <w:rPr>
+          <w:noProof/>
+        </w:rPr>
+        <w:t>Aenean nec lorem. In porttitor. Donec laoreet nonummy augue.</w:t>
+      </w:r>
+    </w:p>
+    <w:p>
+      <w:r>
+        <w:rPr>
+          <w:noProof/>
+        </w:rPr>
+        <w:t>Suspendisse dui purus, scelerisque at, vulputate vitae, pretium mattis, nunc. Mauris eget neque at sem venenatis eleifend. Ut nonummy.</w:t>
+      </w:r>
+    </w:p>
+    <w:p>
+      <w:pPr>
+        <w:pStyle w:val="Heading1"/>
+      </w:pPr>
+      <w:bookmarkStart w:id="6" w:name="_Toc123728070"/>
+      <w:r>
+        <w:lastRenderedPageBreak/>
+        <w:t>Evaluation</w:t>
+      </w:r>
       <w:bookmarkEnd w:id="6"/>
     </w:p>
     <w:p>
@@ -1167,81 +1130,11 @@
       <w:pPr>
         <w:pStyle w:val="Heading1"/>
       </w:pPr>
-      <w:bookmarkStart w:id="7" w:name="_Toc123728070"/>
-      <w:r>
-        <w:t>Evaluation</w:t>
+      <w:bookmarkStart w:id="7" w:name="_Toc123728071"/>
+      <w:r>
+        <w:t>Maintenance</w:t>
       </w:r>
       <w:bookmarkEnd w:id="7"/>
-    </w:p>
-    <w:p>
-      <w:pPr>
-        <w:rPr>
-          <w:noProof/>
-        </w:rPr>
-      </w:pPr>
-      <w:r>
-        <w:rPr>
-          <w:noProof/>
-        </w:rPr>
-        <w:t>Lorem ipsum dolor sit amet, consectetuer adipiscing elit. Maecenas porttitor congue massa. Fusce posuere, magna sed pulvinar ultricies, purus lectus malesuada libero, sit amet commodo magna eros quis urna.</w:t>
-      </w:r>
-    </w:p>
-    <w:p>
-      <w:pPr>
-        <w:rPr>
-          <w:noProof/>
-        </w:rPr>
-      </w:pPr>
-      <w:r>
-        <w:rPr>
-          <w:noProof/>
-        </w:rPr>
-        <w:t>Nunc viverra imperdiet enim. Fusce est. Vivamus a tellus.</w:t>
-      </w:r>
-    </w:p>
-    <w:p>
-      <w:pPr>
-        <w:rPr>
-          <w:noProof/>
-        </w:rPr>
-      </w:pPr>
-      <w:r>
-        <w:rPr>
-          <w:noProof/>
-        </w:rPr>
-        <w:t>Pellentesque habitant morbi tristique senectus et netus et malesuada fames ac turpis egestas. Proin pharetra nonummy pede. Mauris et orci.</w:t>
-      </w:r>
-    </w:p>
-    <w:p>
-      <w:pPr>
-        <w:rPr>
-          <w:noProof/>
-        </w:rPr>
-      </w:pPr>
-      <w:r>
-        <w:rPr>
-          <w:noProof/>
-        </w:rPr>
-        <w:t>Aenean nec lorem. In porttitor. Donec laoreet nonummy augue.</w:t>
-      </w:r>
-    </w:p>
-    <w:p>
-      <w:r>
-        <w:rPr>
-          <w:noProof/>
-        </w:rPr>
-        <w:t>Suspendisse dui purus, scelerisque at, vulputate vitae, pretium mattis, nunc. Mauris eget neque at sem venenatis eleifend. Ut nonummy.</w:t>
-      </w:r>
-    </w:p>
-    <w:p>
-      <w:pPr>
-        <w:pStyle w:val="Heading1"/>
-      </w:pPr>
-      <w:bookmarkStart w:id="8" w:name="_Toc123728071"/>
-      <w:r>
-        <w:t>Maintenance</w:t>
-      </w:r>
-      <w:bookmarkEnd w:id="8"/>
     </w:p>
     <w:p>
       <w:pPr>

</xml_diff>

<commit_message>
Finished feasability study including budget
</commit_message>
<xml_diff>
--- a/Metronome.docx
+++ b/Metronome.docx
@@ -684,17 +684,28 @@
       <w:bookmarkEnd w:id="0"/>
     </w:p>
     <w:p>
+      <w:pPr>
+        <w:rPr>
+          <w:noProof/>
+        </w:rPr>
+      </w:pPr>
       <w:r>
         <w:rPr>
           <w:noProof/>
         </w:rPr>
         <w:t>I would like to make a metronome. A metronome is a tool used by musicians to keep in time.</w:t>
       </w:r>
-      <w:r>
-        <w:rPr>
-          <w:noProof/>
-        </w:rPr>
-        <w:br/>
+    </w:p>
+    <w:p>
+      <w:pPr>
+        <w:rPr>
+          <w:noProof/>
+        </w:rPr>
+      </w:pPr>
+      <w:r>
+        <w:rPr>
+          <w:noProof/>
+        </w:rPr>
         <w:t xml:space="preserve">I know that this problem is solvable because </w:t>
       </w:r>
       <w:r>
@@ -706,6 +717,19 @@
     </w:p>
     <w:p>
       <w:pPr>
+        <w:rPr>
+          <w:noProof/>
+        </w:rPr>
+      </w:pPr>
+      <w:r>
+        <w:rPr>
+          <w:noProof/>
+        </w:rPr>
+        <w:t>The budget is limited (£0) and I have 2 weeks to complete the project.</w:t>
+      </w:r>
+    </w:p>
+    <w:p>
+      <w:pPr>
         <w:pStyle w:val="Heading1"/>
       </w:pPr>
       <w:bookmarkStart w:id="1" w:name="_Toc123728064"/>
@@ -807,6 +831,7 @@
         <w:rPr>
           <w:noProof/>
         </w:rPr>
+        <w:lastRenderedPageBreak/>
         <w:t>Nunc viverra imperdiet enim. Fusce est. Vivamus a tellus.</w:t>
       </w:r>
     </w:p>
@@ -820,7 +845,6 @@
         <w:rPr>
           <w:noProof/>
         </w:rPr>
-        <w:lastRenderedPageBreak/>
         <w:t>Pellentesque habitant morbi tristique senectus et netus et malesuada fames ac turpis egestas. Proin pharetra nonummy pede. Mauris et orci.</w:t>
       </w:r>
     </w:p>

</xml_diff>

<commit_message>
Tested up to test 3
</commit_message>
<xml_diff>
--- a/Metronome.docx
+++ b/Metronome.docx
@@ -5834,6 +5834,575 @@
         </w:drawing>
       </w:r>
     </w:p>
+    <w:tbl>
+      <w:tblPr>
+        <w:tblStyle w:val="TableGrid"/>
+        <w:tblW w:w="0" w:type="auto"/>
+        <w:tblLook w:val="04A0" w:firstRow="1" w:lastRow="0" w:firstColumn="1" w:lastColumn="0" w:noHBand="0" w:noVBand="1"/>
+      </w:tblPr>
+      <w:tblGrid>
+        <w:gridCol w:w="1374"/>
+        <w:gridCol w:w="1534"/>
+        <w:gridCol w:w="1358"/>
+        <w:gridCol w:w="1415"/>
+        <w:gridCol w:w="2084"/>
+        <w:gridCol w:w="1251"/>
+      </w:tblGrid>
+      <w:tr>
+        <w:tc>
+          <w:tcPr>
+            <w:tcW w:w="1374" w:type="dxa"/>
+          </w:tcPr>
+          <w:p>
+            <w:pPr>
+              <w:rPr>
+                <w:b/>
+                <w:bCs/>
+              </w:rPr>
+            </w:pPr>
+            <w:r>
+              <w:rPr>
+                <w:b/>
+                <w:bCs/>
+              </w:rPr>
+              <w:t>Test number</w:t>
+            </w:r>
+          </w:p>
+        </w:tc>
+        <w:tc>
+          <w:tcPr>
+            <w:tcW w:w="1534" w:type="dxa"/>
+          </w:tcPr>
+          <w:p>
+            <w:pPr>
+              <w:rPr>
+                <w:b/>
+                <w:bCs/>
+              </w:rPr>
+            </w:pPr>
+            <w:r>
+              <w:rPr>
+                <w:b/>
+                <w:bCs/>
+              </w:rPr>
+              <w:t>Description</w:t>
+            </w:r>
+          </w:p>
+        </w:tc>
+        <w:tc>
+          <w:tcPr>
+            <w:tcW w:w="1358" w:type="dxa"/>
+          </w:tcPr>
+          <w:p>
+            <w:pPr>
+              <w:rPr>
+                <w:b/>
+                <w:bCs/>
+              </w:rPr>
+            </w:pPr>
+            <w:r>
+              <w:rPr>
+                <w:b/>
+                <w:bCs/>
+              </w:rPr>
+              <w:t>Success Criteria</w:t>
+            </w:r>
+          </w:p>
+        </w:tc>
+        <w:tc>
+          <w:tcPr>
+            <w:tcW w:w="1415" w:type="dxa"/>
+          </w:tcPr>
+          <w:p>
+            <w:pPr>
+              <w:rPr>
+                <w:b/>
+                <w:bCs/>
+              </w:rPr>
+            </w:pPr>
+            <w:r>
+              <w:rPr>
+                <w:b/>
+                <w:bCs/>
+              </w:rPr>
+              <w:t>Test data</w:t>
+            </w:r>
+          </w:p>
+        </w:tc>
+        <w:tc>
+          <w:tcPr>
+            <w:tcW w:w="2084" w:type="dxa"/>
+          </w:tcPr>
+          <w:p>
+            <w:pPr>
+              <w:rPr>
+                <w:b/>
+                <w:bCs/>
+              </w:rPr>
+            </w:pPr>
+            <w:r>
+              <w:rPr>
+                <w:b/>
+                <w:bCs/>
+              </w:rPr>
+              <w:t>Expected result</w:t>
+            </w:r>
+          </w:p>
+        </w:tc>
+        <w:tc>
+          <w:tcPr>
+            <w:tcW w:w="1251" w:type="dxa"/>
+          </w:tcPr>
+          <w:p>
+            <w:pPr>
+              <w:rPr>
+                <w:b/>
+                <w:bCs/>
+              </w:rPr>
+            </w:pPr>
+            <w:r>
+              <w:rPr>
+                <w:b/>
+                <w:bCs/>
+              </w:rPr>
+              <w:t>Actual result</w:t>
+            </w:r>
+          </w:p>
+        </w:tc>
+      </w:tr>
+      <w:tr>
+        <w:tc>
+          <w:tcPr>
+            <w:tcW w:w="1374" w:type="dxa"/>
+          </w:tcPr>
+          <w:p>
+            <w:r>
+              <w:t>2</w:t>
+            </w:r>
+          </w:p>
+        </w:tc>
+        <w:tc>
+          <w:tcPr>
+            <w:tcW w:w="1534" w:type="dxa"/>
+          </w:tcPr>
+          <w:p>
+            <w:r>
+              <w:t>BPM</w:t>
+            </w:r>
+          </w:p>
+        </w:tc>
+        <w:tc>
+          <w:tcPr>
+            <w:tcW w:w="1358" w:type="dxa"/>
+          </w:tcPr>
+          <w:p>
+            <w:r>
+              <w:t>2</w:t>
+            </w:r>
+          </w:p>
+        </w:tc>
+        <w:tc>
+          <w:tcPr>
+            <w:tcW w:w="1415" w:type="dxa"/>
+          </w:tcPr>
+          <w:p>
+            <w:r>
+              <w:t>120</w:t>
+            </w:r>
+          </w:p>
+        </w:tc>
+        <w:tc>
+          <w:tcPr>
+            <w:tcW w:w="2084" w:type="dxa"/>
+          </w:tcPr>
+          <w:p>
+            <w:r>
+              <w:t>Valid data accepted</w:t>
+            </w:r>
+          </w:p>
+        </w:tc>
+        <w:tc>
+          <w:tcPr>
+            <w:tcW w:w="1251" w:type="dxa"/>
+          </w:tcPr>
+          <w:p>
+            <w:r>
+              <w:t>120</w:t>
+            </w:r>
+          </w:p>
+        </w:tc>
+      </w:tr>
+    </w:tbl>
+    <w:p>
+      <w:r>
+        <w:rPr>
+          <w:noProof/>
+        </w:rPr>
+        <w:lastRenderedPageBreak/>
+        <w:drawing>
+          <wp:inline distT="0" distB="0" distL="0" distR="0" wp14:anchorId="700E5B72" wp14:editId="483A5EA9">
+            <wp:extent cx="5731510" cy="2597785"/>
+            <wp:effectExtent l="0" t="0" r="2540" b="0"/>
+            <wp:docPr id="29" name="Picture 29"/>
+            <wp:cNvGraphicFramePr>
+              <a:graphicFrameLocks xmlns:a="http://schemas.openxmlformats.org/drawingml/2006/main" noChangeAspect="1"/>
+            </wp:cNvGraphicFramePr>
+            <a:graphic xmlns:a="http://schemas.openxmlformats.org/drawingml/2006/main">
+              <a:graphicData uri="http://schemas.openxmlformats.org/drawingml/2006/picture">
+                <pic:pic xmlns:pic="http://schemas.openxmlformats.org/drawingml/2006/picture">
+                  <pic:nvPicPr>
+                    <pic:cNvPr id="1" name=""/>
+                    <pic:cNvPicPr/>
+                  </pic:nvPicPr>
+                  <pic:blipFill>
+                    <a:blip r:embed="rId25"/>
+                    <a:stretch>
+                      <a:fillRect/>
+                    </a:stretch>
+                  </pic:blipFill>
+                  <pic:spPr>
+                    <a:xfrm>
+                      <a:off x="0" y="0"/>
+                      <a:ext cx="5731510" cy="2597785"/>
+                    </a:xfrm>
+                    <a:prstGeom prst="rect">
+                      <a:avLst/>
+                    </a:prstGeom>
+                  </pic:spPr>
+                </pic:pic>
+              </a:graphicData>
+            </a:graphic>
+          </wp:inline>
+        </w:drawing>
+      </w:r>
+    </w:p>
+    <w:p>
+      <w:r>
+        <w:rPr>
+          <w:noProof/>
+        </w:rPr>
+        <w:drawing>
+          <wp:inline distT="0" distB="0" distL="0" distR="0" wp14:anchorId="11FA0CEA" wp14:editId="6FF969BE">
+            <wp:extent cx="5731510" cy="3573780"/>
+            <wp:effectExtent l="0" t="0" r="2540" b="7620"/>
+            <wp:docPr id="31" name="Picture 31"/>
+            <wp:cNvGraphicFramePr>
+              <a:graphicFrameLocks xmlns:a="http://schemas.openxmlformats.org/drawingml/2006/main" noChangeAspect="1"/>
+            </wp:cNvGraphicFramePr>
+            <a:graphic xmlns:a="http://schemas.openxmlformats.org/drawingml/2006/main">
+              <a:graphicData uri="http://schemas.openxmlformats.org/drawingml/2006/picture">
+                <pic:pic xmlns:pic="http://schemas.openxmlformats.org/drawingml/2006/picture">
+                  <pic:nvPicPr>
+                    <pic:cNvPr id="1" name=""/>
+                    <pic:cNvPicPr/>
+                  </pic:nvPicPr>
+                  <pic:blipFill>
+                    <a:blip r:embed="rId26"/>
+                    <a:stretch>
+                      <a:fillRect/>
+                    </a:stretch>
+                  </pic:blipFill>
+                  <pic:spPr>
+                    <a:xfrm>
+                      <a:off x="0" y="0"/>
+                      <a:ext cx="5731510" cy="3573780"/>
+                    </a:xfrm>
+                    <a:prstGeom prst="rect">
+                      <a:avLst/>
+                    </a:prstGeom>
+                  </pic:spPr>
+                </pic:pic>
+              </a:graphicData>
+            </a:graphic>
+          </wp:inline>
+        </w:drawing>
+      </w:r>
+    </w:p>
+    <w:tbl>
+      <w:tblPr>
+        <w:tblStyle w:val="TableGrid"/>
+        <w:tblW w:w="0" w:type="auto"/>
+        <w:tblLook w:val="04A0" w:firstRow="1" w:lastRow="0" w:firstColumn="1" w:lastColumn="0" w:noHBand="0" w:noVBand="1"/>
+      </w:tblPr>
+      <w:tblGrid>
+        <w:gridCol w:w="1374"/>
+        <w:gridCol w:w="1534"/>
+        <w:gridCol w:w="1358"/>
+        <w:gridCol w:w="1415"/>
+        <w:gridCol w:w="2084"/>
+        <w:gridCol w:w="1251"/>
+      </w:tblGrid>
+      <w:tr>
+        <w:tc>
+          <w:tcPr>
+            <w:tcW w:w="1374" w:type="dxa"/>
+          </w:tcPr>
+          <w:p>
+            <w:pPr>
+              <w:rPr>
+                <w:b/>
+                <w:bCs/>
+              </w:rPr>
+            </w:pPr>
+            <w:r>
+              <w:rPr>
+                <w:b/>
+                <w:bCs/>
+              </w:rPr>
+              <w:t>Test number</w:t>
+            </w:r>
+          </w:p>
+        </w:tc>
+        <w:tc>
+          <w:tcPr>
+            <w:tcW w:w="1534" w:type="dxa"/>
+          </w:tcPr>
+          <w:p>
+            <w:pPr>
+              <w:rPr>
+                <w:b/>
+                <w:bCs/>
+              </w:rPr>
+            </w:pPr>
+            <w:r>
+              <w:rPr>
+                <w:b/>
+                <w:bCs/>
+              </w:rPr>
+              <w:t>Description</w:t>
+            </w:r>
+          </w:p>
+        </w:tc>
+        <w:tc>
+          <w:tcPr>
+            <w:tcW w:w="1358" w:type="dxa"/>
+          </w:tcPr>
+          <w:p>
+            <w:pPr>
+              <w:rPr>
+                <w:b/>
+                <w:bCs/>
+              </w:rPr>
+            </w:pPr>
+            <w:r>
+              <w:rPr>
+                <w:b/>
+                <w:bCs/>
+              </w:rPr>
+              <w:t>Success Criteria</w:t>
+            </w:r>
+          </w:p>
+        </w:tc>
+        <w:tc>
+          <w:tcPr>
+            <w:tcW w:w="1415" w:type="dxa"/>
+          </w:tcPr>
+          <w:p>
+            <w:pPr>
+              <w:rPr>
+                <w:b/>
+                <w:bCs/>
+              </w:rPr>
+            </w:pPr>
+            <w:r>
+              <w:rPr>
+                <w:b/>
+                <w:bCs/>
+              </w:rPr>
+              <w:t>Test data</w:t>
+            </w:r>
+          </w:p>
+        </w:tc>
+        <w:tc>
+          <w:tcPr>
+            <w:tcW w:w="2084" w:type="dxa"/>
+          </w:tcPr>
+          <w:p>
+            <w:pPr>
+              <w:rPr>
+                <w:b/>
+                <w:bCs/>
+              </w:rPr>
+            </w:pPr>
+            <w:r>
+              <w:rPr>
+                <w:b/>
+                <w:bCs/>
+              </w:rPr>
+              <w:t>Expected result</w:t>
+            </w:r>
+          </w:p>
+        </w:tc>
+        <w:tc>
+          <w:tcPr>
+            <w:tcW w:w="1251" w:type="dxa"/>
+          </w:tcPr>
+          <w:p>
+            <w:pPr>
+              <w:rPr>
+                <w:b/>
+                <w:bCs/>
+              </w:rPr>
+            </w:pPr>
+            <w:r>
+              <w:rPr>
+                <w:b/>
+                <w:bCs/>
+              </w:rPr>
+              <w:t>Actual result</w:t>
+            </w:r>
+          </w:p>
+        </w:tc>
+      </w:tr>
+      <w:tr>
+        <w:tc>
+          <w:tcPr>
+            <w:tcW w:w="1374" w:type="dxa"/>
+          </w:tcPr>
+          <w:p>
+            <w:r>
+              <w:t>3</w:t>
+            </w:r>
+          </w:p>
+        </w:tc>
+        <w:tc>
+          <w:tcPr>
+            <w:tcW w:w="1534" w:type="dxa"/>
+          </w:tcPr>
+          <w:p>
+            <w:r>
+              <w:t>BPM</w:t>
+            </w:r>
+          </w:p>
+        </w:tc>
+        <w:tc>
+          <w:tcPr>
+            <w:tcW w:w="1358" w:type="dxa"/>
+          </w:tcPr>
+          <w:p>
+            <w:r>
+              <w:t>3</w:t>
+            </w:r>
+          </w:p>
+        </w:tc>
+        <w:tc>
+          <w:tcPr>
+            <w:tcW w:w="1415" w:type="dxa"/>
+          </w:tcPr>
+          <w:p>
+            <w:r>
+              <w:t>“”</w:t>
+            </w:r>
+          </w:p>
+        </w:tc>
+        <w:tc>
+          <w:tcPr>
+            <w:tcW w:w="2084" w:type="dxa"/>
+          </w:tcPr>
+          <w:p>
+            <w:r>
+              <w:t>BPM set to 50</w:t>
+            </w:r>
+          </w:p>
+        </w:tc>
+        <w:tc>
+          <w:tcPr>
+            <w:tcW w:w="1251" w:type="dxa"/>
+          </w:tcPr>
+          <w:p>
+            <w:r>
+              <w:t>3</w:t>
+            </w:r>
+          </w:p>
+        </w:tc>
+      </w:tr>
+    </w:tbl>
+    <w:p/>
+    <w:p>
+      <w:r>
+        <w:rPr>
+          <w:noProof/>
+        </w:rPr>
+        <w:lastRenderedPageBreak/>
+        <w:drawing>
+          <wp:inline distT="0" distB="0" distL="0" distR="0" wp14:anchorId="57DE2CC7" wp14:editId="6218700A">
+            <wp:extent cx="5731510" cy="2263775"/>
+            <wp:effectExtent l="0" t="0" r="2540" b="3175"/>
+            <wp:docPr id="32" name="Picture 32"/>
+            <wp:cNvGraphicFramePr>
+              <a:graphicFrameLocks xmlns:a="http://schemas.openxmlformats.org/drawingml/2006/main" noChangeAspect="1"/>
+            </wp:cNvGraphicFramePr>
+            <a:graphic xmlns:a="http://schemas.openxmlformats.org/drawingml/2006/main">
+              <a:graphicData uri="http://schemas.openxmlformats.org/drawingml/2006/picture">
+                <pic:pic xmlns:pic="http://schemas.openxmlformats.org/drawingml/2006/picture">
+                  <pic:nvPicPr>
+                    <pic:cNvPr id="1" name=""/>
+                    <pic:cNvPicPr/>
+                  </pic:nvPicPr>
+                  <pic:blipFill>
+                    <a:blip r:embed="rId27"/>
+                    <a:stretch>
+                      <a:fillRect/>
+                    </a:stretch>
+                  </pic:blipFill>
+                  <pic:spPr>
+                    <a:xfrm>
+                      <a:off x="0" y="0"/>
+                      <a:ext cx="5731510" cy="2263775"/>
+                    </a:xfrm>
+                    <a:prstGeom prst="rect">
+                      <a:avLst/>
+                    </a:prstGeom>
+                  </pic:spPr>
+                </pic:pic>
+              </a:graphicData>
+            </a:graphic>
+          </wp:inline>
+        </w:drawing>
+      </w:r>
+    </w:p>
+    <w:p>
+      <w:r>
+        <w:rPr>
+          <w:noProof/>
+        </w:rPr>
+        <w:drawing>
+          <wp:inline distT="0" distB="0" distL="0" distR="0" wp14:anchorId="1781A7B8" wp14:editId="640C0519">
+            <wp:extent cx="4781550" cy="3105150"/>
+            <wp:effectExtent l="0" t="0" r="0" b="0"/>
+            <wp:docPr id="33" name="Picture 33"/>
+            <wp:cNvGraphicFramePr>
+              <a:graphicFrameLocks xmlns:a="http://schemas.openxmlformats.org/drawingml/2006/main" noChangeAspect="1"/>
+            </wp:cNvGraphicFramePr>
+            <a:graphic xmlns:a="http://schemas.openxmlformats.org/drawingml/2006/main">
+              <a:graphicData uri="http://schemas.openxmlformats.org/drawingml/2006/picture">
+                <pic:pic xmlns:pic="http://schemas.openxmlformats.org/drawingml/2006/picture">
+                  <pic:nvPicPr>
+                    <pic:cNvPr id="1" name=""/>
+                    <pic:cNvPicPr/>
+                  </pic:nvPicPr>
+                  <pic:blipFill>
+                    <a:blip r:embed="rId28"/>
+                    <a:stretch>
+                      <a:fillRect/>
+                    </a:stretch>
+                  </pic:blipFill>
+                  <pic:spPr>
+                    <a:xfrm>
+                      <a:off x="0" y="0"/>
+                      <a:ext cx="4781550" cy="3105150"/>
+                    </a:xfrm>
+                    <a:prstGeom prst="rect">
+                      <a:avLst/>
+                    </a:prstGeom>
+                  </pic:spPr>
+                </pic:pic>
+              </a:graphicData>
+            </a:graphic>
+          </wp:inline>
+        </w:drawing>
+      </w:r>
+    </w:p>
     <w:p>
       <w:pPr>
         <w:pStyle w:val="Heading1"/>
@@ -5867,7 +6436,6 @@
         <w:rPr>
           <w:noProof/>
         </w:rPr>
-        <w:lastRenderedPageBreak/>
         <w:t>Nunc viverra imperdiet enim. Fusce est. Vivamus a tellus.</w:t>
       </w:r>
     </w:p>
@@ -5911,6 +6479,7 @@
       </w:pPr>
       <w:bookmarkStart w:id="15" w:name="_Toc124168473"/>
       <w:r>
+        <w:lastRenderedPageBreak/>
         <w:t>Evaluation</w:t>
       </w:r>
       <w:bookmarkEnd w:id="15"/>
@@ -6454,7 +7023,7 @@
   <w:style w:type="paragraph" w:default="1" w:styleId="Normal">
     <w:name w:val="Normal"/>
     <w:qFormat/>
-    <w:rsid w:val="00C807CB"/>
+    <w:rsid w:val="00DC3C35"/>
   </w:style>
   <w:style w:type="paragraph" w:styleId="Heading1">
     <w:name w:val="heading 1"/>

</xml_diff>